<commit_message>
Using Testing and Debugging Together
</commit_message>
<xml_diff>
--- a/Debugging and Error Handling in ASP.NET Core/DandE.DocumentHandler.Tests/Resources/Test Document.docx
+++ b/Debugging and Error Handling in ASP.NET Core/DandE.DocumentHandler.Tests/Resources/Test Document.docx
@@ -8,12 +8,22 @@
         <w:jc w:val="center"/>
       </w:pPr>
       <w:r>
-        <w:t>Test Document #1</w:t>
+        <w:t>From “I Am So Proud”</w:t>
       </w:r>
     </w:p>
     <w:p>
       <w:r>
-        <w:t xml:space="preserve">To sit in solemn silence in a dull, dark, dock, </w:t>
+        <w:t xml:space="preserve">To sit in solemn </w:t>
+      </w:r>
+      <w:r>
+        <w:rPr>
+          <w:b/>
+          <w:bCs/>
+        </w:rPr>
+        <w:t>silence</w:t>
+      </w:r>
+      <w:r>
+        <w:t xml:space="preserve"> in a dull, dark, dock, </w:t>
       </w:r>
     </w:p>
     <w:p>

</xml_diff>